<commit_message>
change in RoR divisor
</commit_message>
<xml_diff>
--- a/ReportCardMemo_AKI.docx
+++ b/ReportCardMemo_AKI.docx
@@ -1,6 +1,6 @@
 
 <file path=word/document.xml><?xml version="1.0" encoding="utf-8"?>
-<w:document xmlns:wpc="http://schemas.microsoft.com/office/word/2010/wordprocessingCanvas" xmlns:cx="http://schemas.microsoft.com/office/drawing/2014/chartex" xmlns:cx1="http://schemas.microsoft.com/office/drawing/2015/9/8/chartex" xmlns:cx2="http://schemas.microsoft.com/office/drawing/2015/10/21/chartex" xmlns:cx3="http://schemas.microsoft.com/office/drawing/2016/5/9/chartex" xmlns:cx4="http://schemas.microsoft.com/office/drawing/2016/5/10/chartex" xmlns:cx5="http://schemas.microsoft.com/office/drawing/2016/5/11/chartex" xmlns:cx6="http://schemas.microsoft.com/office/drawing/2016/5/12/chartex" xmlns:cx7="http://schemas.microsoft.com/office/drawing/2016/5/13/chartex" xmlns:cx8="http://schemas.microsoft.com/office/drawing/2016/5/14/chartex" xmlns:mc="http://schemas.openxmlformats.org/markup-compatibility/2006" xmlns:aink="http://schemas.microsoft.com/office/drawing/2016/ink" xmlns:am3d="http://schemas.microsoft.com/office/drawing/2017/model3d" xmlns:o="urn:schemas-microsoft-com:office:office" xmlns:r="http://schemas.openxmlformats.org/officeDocument/2006/relationships" xmlns:m="http://schemas.openxmlformats.org/officeDocument/2006/math" xmlns:v="urn:schemas-microsoft-com:vml" xmlns:wp14="http://schemas.microsoft.com/office/word/2010/wordprocessingDrawing" xmlns:wp="http://schemas.openxmlformats.org/drawingml/2006/wordprocessingDrawing" xmlns:w10="urn:schemas-microsoft-com:office:word" xmlns:w="http://schemas.openxmlformats.org/wordprocessingml/2006/main" xmlns:w14="http://schemas.microsoft.com/office/word/2010/wordml" xmlns:w15="http://schemas.microsoft.com/office/word/2012/wordml" xmlns:w16cex="http://schemas.microsoft.com/office/word/2018/wordml/cex" xmlns:w16cid="http://schemas.microsoft.com/office/word/2016/wordml/cid" xmlns:w16="http://schemas.microsoft.com/office/word/2018/wordml" xmlns:w16se="http://schemas.microsoft.com/office/word/2015/wordml/symex" xmlns:wpg="http://schemas.microsoft.com/office/word/2010/wordprocessingGroup" xmlns:wpi="http://schemas.microsoft.com/office/word/2010/wordprocessingInk" xmlns:wne="http://schemas.microsoft.com/office/word/2006/wordml" xmlns:wps="http://schemas.microsoft.com/office/word/2010/wordprocessingShape" mc:Ignorable="w14 w15 w16se w16cid w16 w16cex wp14">
+<w:document xmlns:wpc="http://schemas.microsoft.com/office/word/2010/wordprocessingCanvas" xmlns:cx="http://schemas.microsoft.com/office/drawing/2014/chartex" xmlns:cx1="http://schemas.microsoft.com/office/drawing/2015/9/8/chartex" xmlns:cx2="http://schemas.microsoft.com/office/drawing/2015/10/21/chartex" xmlns:cx3="http://schemas.microsoft.com/office/drawing/2016/5/9/chartex" xmlns:cx4="http://schemas.microsoft.com/office/drawing/2016/5/10/chartex" xmlns:cx5="http://schemas.microsoft.com/office/drawing/2016/5/11/chartex" xmlns:cx6="http://schemas.microsoft.com/office/drawing/2016/5/12/chartex" xmlns:cx7="http://schemas.microsoft.com/office/drawing/2016/5/13/chartex" xmlns:cx8="http://schemas.microsoft.com/office/drawing/2016/5/14/chartex" xmlns:mc="http://schemas.openxmlformats.org/markup-compatibility/2006" xmlns:aink="http://schemas.microsoft.com/office/drawing/2016/ink" xmlns:am3d="http://schemas.microsoft.com/office/drawing/2017/model3d" xmlns:o="urn:schemas-microsoft-com:office:office" xmlns:r="http://schemas.openxmlformats.org/officeDocument/2006/relationships" xmlns:m="http://schemas.openxmlformats.org/officeDocument/2006/math" xmlns:v="urn:schemas-microsoft-com:vml" xmlns:wp14="http://schemas.microsoft.com/office/word/2010/wordprocessingDrawing" xmlns:wp="http://schemas.openxmlformats.org/drawingml/2006/wordprocessingDrawing" xmlns:w10="urn:schemas-microsoft-com:office:word" xmlns:w="http://schemas.openxmlformats.org/wordprocessingml/2006/main" xmlns:w14="http://schemas.microsoft.com/office/word/2010/wordml" xmlns:w15="http://schemas.microsoft.com/office/word/2012/wordml" xmlns:w16cex="http://schemas.microsoft.com/office/word/2018/wordml/cex" xmlns:w16cid="http://schemas.microsoft.com/office/word/2016/wordml/cid" xmlns:w16="http://schemas.microsoft.com/office/word/2018/wordml" xmlns:w16sdtdh="http://schemas.microsoft.com/office/word/2020/wordml/sdtdatahash" xmlns:w16se="http://schemas.microsoft.com/office/word/2015/wordml/symex" xmlns:wpg="http://schemas.microsoft.com/office/word/2010/wordprocessingGroup" xmlns:wpi="http://schemas.microsoft.com/office/word/2010/wordprocessingInk" xmlns:wne="http://schemas.microsoft.com/office/word/2006/wordml" xmlns:wps="http://schemas.microsoft.com/office/word/2010/wordprocessingShape" mc:Ignorable="w14 w15 w16se w16cid w16 w16cex w16sdtdh wp14">
   <w:body>
     <w:p>
       <w:pPr>
@@ -3942,7 +3942,7 @@
       </w:tr>
       <w:tr>
         <w:trPr>
-          <w:trHeight w:val="907"/>
+          <w:trHeight w:val="1051"/>
           <w:jc w:val="center"/>
         </w:trPr>
         <w:tc>
@@ -3968,7 +3968,7 @@
           </w:tcPr>
           <w:p>
             <w:r>
-              <w:t>Number of participants who were contacted for the reason of Biopsy results provided within 1 month of biopsy date / Number of biopsied participants</w:t>
+              <w:t>Number of participants who were contacted for the reason of Biopsy results provided within 1 month of biopsy date / Number of biopsied participants past a month from biopsy</w:t>
             </w:r>
           </w:p>
         </w:tc>
@@ -3979,13 +3979,10 @@
           </w:tcPr>
           <w:p>
             <w:r>
-              <w:t xml:space="preserve">Biopsy </w:t>
-            </w:r>
-            <w:r>
-              <w:t>d</w:t>
-            </w:r>
-            <w:r>
-              <w:t>ate</w:t>
+              <w:t>Past a month since b</w:t>
+            </w:r>
+            <w:r>
+              <w:t>iopsy</w:t>
             </w:r>
           </w:p>
         </w:tc>
@@ -4897,7 +4894,7 @@
 </file>
 
 <file path=word/endnotes.xml><?xml version="1.0" encoding="utf-8"?>
-<w:endnotes xmlns:wpc="http://schemas.microsoft.com/office/word/2010/wordprocessingCanvas" xmlns:cx="http://schemas.microsoft.com/office/drawing/2014/chartex" xmlns:cx1="http://schemas.microsoft.com/office/drawing/2015/9/8/chartex" xmlns:cx2="http://schemas.microsoft.com/office/drawing/2015/10/21/chartex" xmlns:cx3="http://schemas.microsoft.com/office/drawing/2016/5/9/chartex" xmlns:cx4="http://schemas.microsoft.com/office/drawing/2016/5/10/chartex" xmlns:cx5="http://schemas.microsoft.com/office/drawing/2016/5/11/chartex" xmlns:cx6="http://schemas.microsoft.com/office/drawing/2016/5/12/chartex" xmlns:cx7="http://schemas.microsoft.com/office/drawing/2016/5/13/chartex" xmlns:cx8="http://schemas.microsoft.com/office/drawing/2016/5/14/chartex" xmlns:mc="http://schemas.openxmlformats.org/markup-compatibility/2006" xmlns:aink="http://schemas.microsoft.com/office/drawing/2016/ink" xmlns:am3d="http://schemas.microsoft.com/office/drawing/2017/model3d" xmlns:o="urn:schemas-microsoft-com:office:office" xmlns:r="http://schemas.openxmlformats.org/officeDocument/2006/relationships" xmlns:m="http://schemas.openxmlformats.org/officeDocument/2006/math" xmlns:v="urn:schemas-microsoft-com:vml" xmlns:wp14="http://schemas.microsoft.com/office/word/2010/wordprocessingDrawing" xmlns:wp="http://schemas.openxmlformats.org/drawingml/2006/wordprocessingDrawing" xmlns:w10="urn:schemas-microsoft-com:office:word" xmlns:w="http://schemas.openxmlformats.org/wordprocessingml/2006/main" xmlns:w14="http://schemas.microsoft.com/office/word/2010/wordml" xmlns:w15="http://schemas.microsoft.com/office/word/2012/wordml" xmlns:w16cex="http://schemas.microsoft.com/office/word/2018/wordml/cex" xmlns:w16cid="http://schemas.microsoft.com/office/word/2016/wordml/cid" xmlns:w16="http://schemas.microsoft.com/office/word/2018/wordml" xmlns:w16se="http://schemas.microsoft.com/office/word/2015/wordml/symex" xmlns:wpg="http://schemas.microsoft.com/office/word/2010/wordprocessingGroup" xmlns:wpi="http://schemas.microsoft.com/office/word/2010/wordprocessingInk" xmlns:wne="http://schemas.microsoft.com/office/word/2006/wordml" xmlns:wps="http://schemas.microsoft.com/office/word/2010/wordprocessingShape" mc:Ignorable="w14 w15 w16se w16cid w16 w16cex wp14">
+<w:endnotes xmlns:wpc="http://schemas.microsoft.com/office/word/2010/wordprocessingCanvas" xmlns:cx="http://schemas.microsoft.com/office/drawing/2014/chartex" xmlns:cx1="http://schemas.microsoft.com/office/drawing/2015/9/8/chartex" xmlns:cx2="http://schemas.microsoft.com/office/drawing/2015/10/21/chartex" xmlns:cx3="http://schemas.microsoft.com/office/drawing/2016/5/9/chartex" xmlns:cx4="http://schemas.microsoft.com/office/drawing/2016/5/10/chartex" xmlns:cx5="http://schemas.microsoft.com/office/drawing/2016/5/11/chartex" xmlns:cx6="http://schemas.microsoft.com/office/drawing/2016/5/12/chartex" xmlns:cx7="http://schemas.microsoft.com/office/drawing/2016/5/13/chartex" xmlns:cx8="http://schemas.microsoft.com/office/drawing/2016/5/14/chartex" xmlns:mc="http://schemas.openxmlformats.org/markup-compatibility/2006" xmlns:aink="http://schemas.microsoft.com/office/drawing/2016/ink" xmlns:am3d="http://schemas.microsoft.com/office/drawing/2017/model3d" xmlns:o="urn:schemas-microsoft-com:office:office" xmlns:r="http://schemas.openxmlformats.org/officeDocument/2006/relationships" xmlns:m="http://schemas.openxmlformats.org/officeDocument/2006/math" xmlns:v="urn:schemas-microsoft-com:vml" xmlns:wp14="http://schemas.microsoft.com/office/word/2010/wordprocessingDrawing" xmlns:wp="http://schemas.openxmlformats.org/drawingml/2006/wordprocessingDrawing" xmlns:w10="urn:schemas-microsoft-com:office:word" xmlns:w="http://schemas.openxmlformats.org/wordprocessingml/2006/main" xmlns:w14="http://schemas.microsoft.com/office/word/2010/wordml" xmlns:w15="http://schemas.microsoft.com/office/word/2012/wordml" xmlns:w16cex="http://schemas.microsoft.com/office/word/2018/wordml/cex" xmlns:w16cid="http://schemas.microsoft.com/office/word/2016/wordml/cid" xmlns:w16="http://schemas.microsoft.com/office/word/2018/wordml" xmlns:w16sdtdh="http://schemas.microsoft.com/office/word/2020/wordml/sdtdatahash" xmlns:w16se="http://schemas.microsoft.com/office/word/2015/wordml/symex" xmlns:wpg="http://schemas.microsoft.com/office/word/2010/wordprocessingGroup" xmlns:wpi="http://schemas.microsoft.com/office/word/2010/wordprocessingInk" xmlns:wne="http://schemas.microsoft.com/office/word/2006/wordml" xmlns:wps="http://schemas.microsoft.com/office/word/2010/wordprocessingShape" mc:Ignorable="w14 w15 w16se w16cid w16 w16cex w16sdtdh wp14">
   <w:endnote w:type="separator" w:id="-1">
     <w:p>
       <w:pPr>
@@ -4929,7 +4926,7 @@
 </file>
 
 <file path=word/footer1.xml><?xml version="1.0" encoding="utf-8"?>
-<w:ftr xmlns:wpc="http://schemas.microsoft.com/office/word/2010/wordprocessingCanvas" xmlns:cx="http://schemas.microsoft.com/office/drawing/2014/chartex" xmlns:cx1="http://schemas.microsoft.com/office/drawing/2015/9/8/chartex" xmlns:cx2="http://schemas.microsoft.com/office/drawing/2015/10/21/chartex" xmlns:cx3="http://schemas.microsoft.com/office/drawing/2016/5/9/chartex" xmlns:cx4="http://schemas.microsoft.com/office/drawing/2016/5/10/chartex" xmlns:cx5="http://schemas.microsoft.com/office/drawing/2016/5/11/chartex" xmlns:cx6="http://schemas.microsoft.com/office/drawing/2016/5/12/chartex" xmlns:cx7="http://schemas.microsoft.com/office/drawing/2016/5/13/chartex" xmlns:cx8="http://schemas.microsoft.com/office/drawing/2016/5/14/chartex" xmlns:mc="http://schemas.openxmlformats.org/markup-compatibility/2006" xmlns:aink="http://schemas.microsoft.com/office/drawing/2016/ink" xmlns:am3d="http://schemas.microsoft.com/office/drawing/2017/model3d" xmlns:o="urn:schemas-microsoft-com:office:office" xmlns:r="http://schemas.openxmlformats.org/officeDocument/2006/relationships" xmlns:m="http://schemas.openxmlformats.org/officeDocument/2006/math" xmlns:v="urn:schemas-microsoft-com:vml" xmlns:wp14="http://schemas.microsoft.com/office/word/2010/wordprocessingDrawing" xmlns:wp="http://schemas.openxmlformats.org/drawingml/2006/wordprocessingDrawing" xmlns:w10="urn:schemas-microsoft-com:office:word" xmlns:w="http://schemas.openxmlformats.org/wordprocessingml/2006/main" xmlns:w14="http://schemas.microsoft.com/office/word/2010/wordml" xmlns:w15="http://schemas.microsoft.com/office/word/2012/wordml" xmlns:w16cex="http://schemas.microsoft.com/office/word/2018/wordml/cex" xmlns:w16cid="http://schemas.microsoft.com/office/word/2016/wordml/cid" xmlns:w16="http://schemas.microsoft.com/office/word/2018/wordml" xmlns:w16se="http://schemas.microsoft.com/office/word/2015/wordml/symex" xmlns:wpg="http://schemas.microsoft.com/office/word/2010/wordprocessingGroup" xmlns:wpi="http://schemas.microsoft.com/office/word/2010/wordprocessingInk" xmlns:wne="http://schemas.microsoft.com/office/word/2006/wordml" xmlns:wps="http://schemas.microsoft.com/office/word/2010/wordprocessingShape" mc:Ignorable="w14 w15 w16se w16cid w16 w16cex wp14">
+<w:ftr xmlns:wpc="http://schemas.microsoft.com/office/word/2010/wordprocessingCanvas" xmlns:cx="http://schemas.microsoft.com/office/drawing/2014/chartex" xmlns:cx1="http://schemas.microsoft.com/office/drawing/2015/9/8/chartex" xmlns:cx2="http://schemas.microsoft.com/office/drawing/2015/10/21/chartex" xmlns:cx3="http://schemas.microsoft.com/office/drawing/2016/5/9/chartex" xmlns:cx4="http://schemas.microsoft.com/office/drawing/2016/5/10/chartex" xmlns:cx5="http://schemas.microsoft.com/office/drawing/2016/5/11/chartex" xmlns:cx6="http://schemas.microsoft.com/office/drawing/2016/5/12/chartex" xmlns:cx7="http://schemas.microsoft.com/office/drawing/2016/5/13/chartex" xmlns:cx8="http://schemas.microsoft.com/office/drawing/2016/5/14/chartex" xmlns:mc="http://schemas.openxmlformats.org/markup-compatibility/2006" xmlns:aink="http://schemas.microsoft.com/office/drawing/2016/ink" xmlns:am3d="http://schemas.microsoft.com/office/drawing/2017/model3d" xmlns:o="urn:schemas-microsoft-com:office:office" xmlns:r="http://schemas.openxmlformats.org/officeDocument/2006/relationships" xmlns:m="http://schemas.openxmlformats.org/officeDocument/2006/math" xmlns:v="urn:schemas-microsoft-com:vml" xmlns:wp14="http://schemas.microsoft.com/office/word/2010/wordprocessingDrawing" xmlns:wp="http://schemas.openxmlformats.org/drawingml/2006/wordprocessingDrawing" xmlns:w10="urn:schemas-microsoft-com:office:word" xmlns:w="http://schemas.openxmlformats.org/wordprocessingml/2006/main" xmlns:w14="http://schemas.microsoft.com/office/word/2010/wordml" xmlns:w15="http://schemas.microsoft.com/office/word/2012/wordml" xmlns:w16cex="http://schemas.microsoft.com/office/word/2018/wordml/cex" xmlns:w16cid="http://schemas.microsoft.com/office/word/2016/wordml/cid" xmlns:w16="http://schemas.microsoft.com/office/word/2018/wordml" xmlns:w16sdtdh="http://schemas.microsoft.com/office/word/2020/wordml/sdtdatahash" xmlns:w16se="http://schemas.microsoft.com/office/word/2015/wordml/symex" xmlns:wpg="http://schemas.microsoft.com/office/word/2010/wordprocessingGroup" xmlns:wpi="http://schemas.microsoft.com/office/word/2010/wordprocessingInk" xmlns:wne="http://schemas.microsoft.com/office/word/2006/wordml" xmlns:wps="http://schemas.microsoft.com/office/word/2010/wordprocessingShape" mc:Ignorable="w14 w15 w16se w16cid w16 w16cex w16sdtdh wp14">
   <w:p>
     <w:pPr>
       <w:pStyle w:val="Footer"/>
@@ -5071,7 +5068,7 @@
 </file>
 
 <file path=word/footer2.xml><?xml version="1.0" encoding="utf-8"?>
-<w:ftr xmlns:wpc="http://schemas.microsoft.com/office/word/2010/wordprocessingCanvas" xmlns:cx="http://schemas.microsoft.com/office/drawing/2014/chartex" xmlns:cx1="http://schemas.microsoft.com/office/drawing/2015/9/8/chartex" xmlns:cx2="http://schemas.microsoft.com/office/drawing/2015/10/21/chartex" xmlns:cx3="http://schemas.microsoft.com/office/drawing/2016/5/9/chartex" xmlns:cx4="http://schemas.microsoft.com/office/drawing/2016/5/10/chartex" xmlns:cx5="http://schemas.microsoft.com/office/drawing/2016/5/11/chartex" xmlns:cx6="http://schemas.microsoft.com/office/drawing/2016/5/12/chartex" xmlns:cx7="http://schemas.microsoft.com/office/drawing/2016/5/13/chartex" xmlns:cx8="http://schemas.microsoft.com/office/drawing/2016/5/14/chartex" xmlns:mc="http://schemas.openxmlformats.org/markup-compatibility/2006" xmlns:aink="http://schemas.microsoft.com/office/drawing/2016/ink" xmlns:am3d="http://schemas.microsoft.com/office/drawing/2017/model3d" xmlns:o="urn:schemas-microsoft-com:office:office" xmlns:r="http://schemas.openxmlformats.org/officeDocument/2006/relationships" xmlns:m="http://schemas.openxmlformats.org/officeDocument/2006/math" xmlns:v="urn:schemas-microsoft-com:vml" xmlns:wp14="http://schemas.microsoft.com/office/word/2010/wordprocessingDrawing" xmlns:wp="http://schemas.openxmlformats.org/drawingml/2006/wordprocessingDrawing" xmlns:w10="urn:schemas-microsoft-com:office:word" xmlns:w="http://schemas.openxmlformats.org/wordprocessingml/2006/main" xmlns:w14="http://schemas.microsoft.com/office/word/2010/wordml" xmlns:w15="http://schemas.microsoft.com/office/word/2012/wordml" xmlns:w16cex="http://schemas.microsoft.com/office/word/2018/wordml/cex" xmlns:w16cid="http://schemas.microsoft.com/office/word/2016/wordml/cid" xmlns:w16="http://schemas.microsoft.com/office/word/2018/wordml" xmlns:w16se="http://schemas.microsoft.com/office/word/2015/wordml/symex" xmlns:wpg="http://schemas.microsoft.com/office/word/2010/wordprocessingGroup" xmlns:wpi="http://schemas.microsoft.com/office/word/2010/wordprocessingInk" xmlns:wne="http://schemas.microsoft.com/office/word/2006/wordml" xmlns:wps="http://schemas.microsoft.com/office/word/2010/wordprocessingShape" mc:Ignorable="w14 w15 w16se w16cid w16 w16cex wp14">
+<w:ftr xmlns:wpc="http://schemas.microsoft.com/office/word/2010/wordprocessingCanvas" xmlns:cx="http://schemas.microsoft.com/office/drawing/2014/chartex" xmlns:cx1="http://schemas.microsoft.com/office/drawing/2015/9/8/chartex" xmlns:cx2="http://schemas.microsoft.com/office/drawing/2015/10/21/chartex" xmlns:cx3="http://schemas.microsoft.com/office/drawing/2016/5/9/chartex" xmlns:cx4="http://schemas.microsoft.com/office/drawing/2016/5/10/chartex" xmlns:cx5="http://schemas.microsoft.com/office/drawing/2016/5/11/chartex" xmlns:cx6="http://schemas.microsoft.com/office/drawing/2016/5/12/chartex" xmlns:cx7="http://schemas.microsoft.com/office/drawing/2016/5/13/chartex" xmlns:cx8="http://schemas.microsoft.com/office/drawing/2016/5/14/chartex" xmlns:mc="http://schemas.openxmlformats.org/markup-compatibility/2006" xmlns:aink="http://schemas.microsoft.com/office/drawing/2016/ink" xmlns:am3d="http://schemas.microsoft.com/office/drawing/2017/model3d" xmlns:o="urn:schemas-microsoft-com:office:office" xmlns:r="http://schemas.openxmlformats.org/officeDocument/2006/relationships" xmlns:m="http://schemas.openxmlformats.org/officeDocument/2006/math" xmlns:v="urn:schemas-microsoft-com:vml" xmlns:wp14="http://schemas.microsoft.com/office/word/2010/wordprocessingDrawing" xmlns:wp="http://schemas.openxmlformats.org/drawingml/2006/wordprocessingDrawing" xmlns:w10="urn:schemas-microsoft-com:office:word" xmlns:w="http://schemas.openxmlformats.org/wordprocessingml/2006/main" xmlns:w14="http://schemas.microsoft.com/office/word/2010/wordml" xmlns:w15="http://schemas.microsoft.com/office/word/2012/wordml" xmlns:w16cex="http://schemas.microsoft.com/office/word/2018/wordml/cex" xmlns:w16cid="http://schemas.microsoft.com/office/word/2016/wordml/cid" xmlns:w16="http://schemas.microsoft.com/office/word/2018/wordml" xmlns:w16sdtdh="http://schemas.microsoft.com/office/word/2020/wordml/sdtdatahash" xmlns:w16se="http://schemas.microsoft.com/office/word/2015/wordml/symex" xmlns:wpg="http://schemas.microsoft.com/office/word/2010/wordprocessingGroup" xmlns:wpi="http://schemas.microsoft.com/office/word/2010/wordprocessingInk" xmlns:wne="http://schemas.microsoft.com/office/word/2006/wordml" xmlns:wps="http://schemas.microsoft.com/office/word/2010/wordprocessingShape" mc:Ignorable="w14 w15 w16se w16cid w16 w16cex w16sdtdh wp14">
   <w:p>
     <w:pPr>
       <w:pStyle w:val="Footer"/>
@@ -5220,7 +5217,7 @@
 </file>
 
 <file path=word/footnotes.xml><?xml version="1.0" encoding="utf-8"?>
-<w:footnotes xmlns:wpc="http://schemas.microsoft.com/office/word/2010/wordprocessingCanvas" xmlns:cx="http://schemas.microsoft.com/office/drawing/2014/chartex" xmlns:cx1="http://schemas.microsoft.com/office/drawing/2015/9/8/chartex" xmlns:cx2="http://schemas.microsoft.com/office/drawing/2015/10/21/chartex" xmlns:cx3="http://schemas.microsoft.com/office/drawing/2016/5/9/chartex" xmlns:cx4="http://schemas.microsoft.com/office/drawing/2016/5/10/chartex" xmlns:cx5="http://schemas.microsoft.com/office/drawing/2016/5/11/chartex" xmlns:cx6="http://schemas.microsoft.com/office/drawing/2016/5/12/chartex" xmlns:cx7="http://schemas.microsoft.com/office/drawing/2016/5/13/chartex" xmlns:cx8="http://schemas.microsoft.com/office/drawing/2016/5/14/chartex" xmlns:mc="http://schemas.openxmlformats.org/markup-compatibility/2006" xmlns:aink="http://schemas.microsoft.com/office/drawing/2016/ink" xmlns:am3d="http://schemas.microsoft.com/office/drawing/2017/model3d" xmlns:o="urn:schemas-microsoft-com:office:office" xmlns:r="http://schemas.openxmlformats.org/officeDocument/2006/relationships" xmlns:m="http://schemas.openxmlformats.org/officeDocument/2006/math" xmlns:v="urn:schemas-microsoft-com:vml" xmlns:wp14="http://schemas.microsoft.com/office/word/2010/wordprocessingDrawing" xmlns:wp="http://schemas.openxmlformats.org/drawingml/2006/wordprocessingDrawing" xmlns:w10="urn:schemas-microsoft-com:office:word" xmlns:w="http://schemas.openxmlformats.org/wordprocessingml/2006/main" xmlns:w14="http://schemas.microsoft.com/office/word/2010/wordml" xmlns:w15="http://schemas.microsoft.com/office/word/2012/wordml" xmlns:w16cex="http://schemas.microsoft.com/office/word/2018/wordml/cex" xmlns:w16cid="http://schemas.microsoft.com/office/word/2016/wordml/cid" xmlns:w16="http://schemas.microsoft.com/office/word/2018/wordml" xmlns:w16se="http://schemas.microsoft.com/office/word/2015/wordml/symex" xmlns:wpg="http://schemas.microsoft.com/office/word/2010/wordprocessingGroup" xmlns:wpi="http://schemas.microsoft.com/office/word/2010/wordprocessingInk" xmlns:wne="http://schemas.microsoft.com/office/word/2006/wordml" xmlns:wps="http://schemas.microsoft.com/office/word/2010/wordprocessingShape" mc:Ignorable="w14 w15 w16se w16cid w16 w16cex wp14">
+<w:footnotes xmlns:wpc="http://schemas.microsoft.com/office/word/2010/wordprocessingCanvas" xmlns:cx="http://schemas.microsoft.com/office/drawing/2014/chartex" xmlns:cx1="http://schemas.microsoft.com/office/drawing/2015/9/8/chartex" xmlns:cx2="http://schemas.microsoft.com/office/drawing/2015/10/21/chartex" xmlns:cx3="http://schemas.microsoft.com/office/drawing/2016/5/9/chartex" xmlns:cx4="http://schemas.microsoft.com/office/drawing/2016/5/10/chartex" xmlns:cx5="http://schemas.microsoft.com/office/drawing/2016/5/11/chartex" xmlns:cx6="http://schemas.microsoft.com/office/drawing/2016/5/12/chartex" xmlns:cx7="http://schemas.microsoft.com/office/drawing/2016/5/13/chartex" xmlns:cx8="http://schemas.microsoft.com/office/drawing/2016/5/14/chartex" xmlns:mc="http://schemas.openxmlformats.org/markup-compatibility/2006" xmlns:aink="http://schemas.microsoft.com/office/drawing/2016/ink" xmlns:am3d="http://schemas.microsoft.com/office/drawing/2017/model3d" xmlns:o="urn:schemas-microsoft-com:office:office" xmlns:r="http://schemas.openxmlformats.org/officeDocument/2006/relationships" xmlns:m="http://schemas.openxmlformats.org/officeDocument/2006/math" xmlns:v="urn:schemas-microsoft-com:vml" xmlns:wp14="http://schemas.microsoft.com/office/word/2010/wordprocessingDrawing" xmlns:wp="http://schemas.openxmlformats.org/drawingml/2006/wordprocessingDrawing" xmlns:w10="urn:schemas-microsoft-com:office:word" xmlns:w="http://schemas.openxmlformats.org/wordprocessingml/2006/main" xmlns:w14="http://schemas.microsoft.com/office/word/2010/wordml" xmlns:w15="http://schemas.microsoft.com/office/word/2012/wordml" xmlns:w16cex="http://schemas.microsoft.com/office/word/2018/wordml/cex" xmlns:w16cid="http://schemas.microsoft.com/office/word/2016/wordml/cid" xmlns:w16="http://schemas.microsoft.com/office/word/2018/wordml" xmlns:w16sdtdh="http://schemas.microsoft.com/office/word/2020/wordml/sdtdatahash" xmlns:w16se="http://schemas.microsoft.com/office/word/2015/wordml/symex" xmlns:wpg="http://schemas.microsoft.com/office/word/2010/wordprocessingGroup" xmlns:wpi="http://schemas.microsoft.com/office/word/2010/wordprocessingInk" xmlns:wne="http://schemas.microsoft.com/office/word/2006/wordml" xmlns:wps="http://schemas.microsoft.com/office/word/2010/wordprocessingShape" mc:Ignorable="w14 w15 w16se w16cid w16 w16cex w16sdtdh wp14">
   <w:footnote w:type="separator" w:id="-1">
     <w:p>
       <w:pPr>
@@ -5252,7 +5249,7 @@
 </file>
 
 <file path=word/header1.xml><?xml version="1.0" encoding="utf-8"?>
-<w:hdr xmlns:wpc="http://schemas.microsoft.com/office/word/2010/wordprocessingCanvas" xmlns:cx="http://schemas.microsoft.com/office/drawing/2014/chartex" xmlns:cx1="http://schemas.microsoft.com/office/drawing/2015/9/8/chartex" xmlns:cx2="http://schemas.microsoft.com/office/drawing/2015/10/21/chartex" xmlns:cx3="http://schemas.microsoft.com/office/drawing/2016/5/9/chartex" xmlns:cx4="http://schemas.microsoft.com/office/drawing/2016/5/10/chartex" xmlns:cx5="http://schemas.microsoft.com/office/drawing/2016/5/11/chartex" xmlns:cx6="http://schemas.microsoft.com/office/drawing/2016/5/12/chartex" xmlns:cx7="http://schemas.microsoft.com/office/drawing/2016/5/13/chartex" xmlns:cx8="http://schemas.microsoft.com/office/drawing/2016/5/14/chartex" xmlns:mc="http://schemas.openxmlformats.org/markup-compatibility/2006" xmlns:aink="http://schemas.microsoft.com/office/drawing/2016/ink" xmlns:am3d="http://schemas.microsoft.com/office/drawing/2017/model3d" xmlns:o="urn:schemas-microsoft-com:office:office" xmlns:r="http://schemas.openxmlformats.org/officeDocument/2006/relationships" xmlns:m="http://schemas.openxmlformats.org/officeDocument/2006/math" xmlns:v="urn:schemas-microsoft-com:vml" xmlns:wp14="http://schemas.microsoft.com/office/word/2010/wordprocessingDrawing" xmlns:wp="http://schemas.openxmlformats.org/drawingml/2006/wordprocessingDrawing" xmlns:w10="urn:schemas-microsoft-com:office:word" xmlns:w="http://schemas.openxmlformats.org/wordprocessingml/2006/main" xmlns:w14="http://schemas.microsoft.com/office/word/2010/wordml" xmlns:w15="http://schemas.microsoft.com/office/word/2012/wordml" xmlns:w16cex="http://schemas.microsoft.com/office/word/2018/wordml/cex" xmlns:w16cid="http://schemas.microsoft.com/office/word/2016/wordml/cid" xmlns:w16="http://schemas.microsoft.com/office/word/2018/wordml" xmlns:w16se="http://schemas.microsoft.com/office/word/2015/wordml/symex" xmlns:wpg="http://schemas.microsoft.com/office/word/2010/wordprocessingGroup" xmlns:wpi="http://schemas.microsoft.com/office/word/2010/wordprocessingInk" xmlns:wne="http://schemas.microsoft.com/office/word/2006/wordml" xmlns:wps="http://schemas.microsoft.com/office/word/2010/wordprocessingShape" mc:Ignorable="w14 w15 w16se w16cid w16 w16cex wp14">
+<w:hdr xmlns:wpc="http://schemas.microsoft.com/office/word/2010/wordprocessingCanvas" xmlns:cx="http://schemas.microsoft.com/office/drawing/2014/chartex" xmlns:cx1="http://schemas.microsoft.com/office/drawing/2015/9/8/chartex" xmlns:cx2="http://schemas.microsoft.com/office/drawing/2015/10/21/chartex" xmlns:cx3="http://schemas.microsoft.com/office/drawing/2016/5/9/chartex" xmlns:cx4="http://schemas.microsoft.com/office/drawing/2016/5/10/chartex" xmlns:cx5="http://schemas.microsoft.com/office/drawing/2016/5/11/chartex" xmlns:cx6="http://schemas.microsoft.com/office/drawing/2016/5/12/chartex" xmlns:cx7="http://schemas.microsoft.com/office/drawing/2016/5/13/chartex" xmlns:cx8="http://schemas.microsoft.com/office/drawing/2016/5/14/chartex" xmlns:mc="http://schemas.openxmlformats.org/markup-compatibility/2006" xmlns:aink="http://schemas.microsoft.com/office/drawing/2016/ink" xmlns:am3d="http://schemas.microsoft.com/office/drawing/2017/model3d" xmlns:o="urn:schemas-microsoft-com:office:office" xmlns:r="http://schemas.openxmlformats.org/officeDocument/2006/relationships" xmlns:m="http://schemas.openxmlformats.org/officeDocument/2006/math" xmlns:v="urn:schemas-microsoft-com:vml" xmlns:wp14="http://schemas.microsoft.com/office/word/2010/wordprocessingDrawing" xmlns:wp="http://schemas.openxmlformats.org/drawingml/2006/wordprocessingDrawing" xmlns:w10="urn:schemas-microsoft-com:office:word" xmlns:w="http://schemas.openxmlformats.org/wordprocessingml/2006/main" xmlns:w14="http://schemas.microsoft.com/office/word/2010/wordml" xmlns:w15="http://schemas.microsoft.com/office/word/2012/wordml" xmlns:w16cex="http://schemas.microsoft.com/office/word/2018/wordml/cex" xmlns:w16cid="http://schemas.microsoft.com/office/word/2016/wordml/cid" xmlns:w16="http://schemas.microsoft.com/office/word/2018/wordml" xmlns:w16sdtdh="http://schemas.microsoft.com/office/word/2020/wordml/sdtdatahash" xmlns:w16se="http://schemas.microsoft.com/office/word/2015/wordml/symex" xmlns:wpg="http://schemas.microsoft.com/office/word/2010/wordprocessingGroup" xmlns:wpi="http://schemas.microsoft.com/office/word/2010/wordprocessingInk" xmlns:wne="http://schemas.microsoft.com/office/word/2006/wordml" xmlns:wps="http://schemas.microsoft.com/office/word/2010/wordprocessingShape" mc:Ignorable="w14 w15 w16se w16cid w16 w16cex w16sdtdh wp14">
   <w:tbl>
     <w:tblPr>
       <w:tblStyle w:val="TableGrid"/>
@@ -5318,7 +5315,7 @@
 </file>
 
 <file path=word/numbering.xml><?xml version="1.0" encoding="utf-8"?>
-<w:numbering xmlns:wpc="http://schemas.microsoft.com/office/word/2010/wordprocessingCanvas" xmlns:cx="http://schemas.microsoft.com/office/drawing/2014/chartex" xmlns:cx1="http://schemas.microsoft.com/office/drawing/2015/9/8/chartex" xmlns:cx2="http://schemas.microsoft.com/office/drawing/2015/10/21/chartex" xmlns:cx3="http://schemas.microsoft.com/office/drawing/2016/5/9/chartex" xmlns:cx4="http://schemas.microsoft.com/office/drawing/2016/5/10/chartex" xmlns:cx5="http://schemas.microsoft.com/office/drawing/2016/5/11/chartex" xmlns:cx6="http://schemas.microsoft.com/office/drawing/2016/5/12/chartex" xmlns:cx7="http://schemas.microsoft.com/office/drawing/2016/5/13/chartex" xmlns:cx8="http://schemas.microsoft.com/office/drawing/2016/5/14/chartex" xmlns:mc="http://schemas.openxmlformats.org/markup-compatibility/2006" xmlns:aink="http://schemas.microsoft.com/office/drawing/2016/ink" xmlns:am3d="http://schemas.microsoft.com/office/drawing/2017/model3d" xmlns:o="urn:schemas-microsoft-com:office:office" xmlns:r="http://schemas.openxmlformats.org/officeDocument/2006/relationships" xmlns:m="http://schemas.openxmlformats.org/officeDocument/2006/math" xmlns:v="urn:schemas-microsoft-com:vml" xmlns:wp14="http://schemas.microsoft.com/office/word/2010/wordprocessingDrawing" xmlns:wp="http://schemas.openxmlformats.org/drawingml/2006/wordprocessingDrawing" xmlns:w10="urn:schemas-microsoft-com:office:word" xmlns:w="http://schemas.openxmlformats.org/wordprocessingml/2006/main" xmlns:w14="http://schemas.microsoft.com/office/word/2010/wordml" xmlns:w15="http://schemas.microsoft.com/office/word/2012/wordml" xmlns:w16cex="http://schemas.microsoft.com/office/word/2018/wordml/cex" xmlns:w16cid="http://schemas.microsoft.com/office/word/2016/wordml/cid" xmlns:w16="http://schemas.microsoft.com/office/word/2018/wordml" xmlns:w16se="http://schemas.microsoft.com/office/word/2015/wordml/symex" xmlns:wpg="http://schemas.microsoft.com/office/word/2010/wordprocessingGroup" xmlns:wpi="http://schemas.microsoft.com/office/word/2010/wordprocessingInk" xmlns:wne="http://schemas.microsoft.com/office/word/2006/wordml" xmlns:wps="http://schemas.microsoft.com/office/word/2010/wordprocessingShape" mc:Ignorable="w14 w15 w16se w16cid w16 w16cex wp14">
+<w:numbering xmlns:wpc="http://schemas.microsoft.com/office/word/2010/wordprocessingCanvas" xmlns:cx="http://schemas.microsoft.com/office/drawing/2014/chartex" xmlns:cx1="http://schemas.microsoft.com/office/drawing/2015/9/8/chartex" xmlns:cx2="http://schemas.microsoft.com/office/drawing/2015/10/21/chartex" xmlns:cx3="http://schemas.microsoft.com/office/drawing/2016/5/9/chartex" xmlns:cx4="http://schemas.microsoft.com/office/drawing/2016/5/10/chartex" xmlns:cx5="http://schemas.microsoft.com/office/drawing/2016/5/11/chartex" xmlns:cx6="http://schemas.microsoft.com/office/drawing/2016/5/12/chartex" xmlns:cx7="http://schemas.microsoft.com/office/drawing/2016/5/13/chartex" xmlns:cx8="http://schemas.microsoft.com/office/drawing/2016/5/14/chartex" xmlns:mc="http://schemas.openxmlformats.org/markup-compatibility/2006" xmlns:aink="http://schemas.microsoft.com/office/drawing/2016/ink" xmlns:am3d="http://schemas.microsoft.com/office/drawing/2017/model3d" xmlns:o="urn:schemas-microsoft-com:office:office" xmlns:r="http://schemas.openxmlformats.org/officeDocument/2006/relationships" xmlns:m="http://schemas.openxmlformats.org/officeDocument/2006/math" xmlns:v="urn:schemas-microsoft-com:vml" xmlns:wp14="http://schemas.microsoft.com/office/word/2010/wordprocessingDrawing" xmlns:wp="http://schemas.openxmlformats.org/drawingml/2006/wordprocessingDrawing" xmlns:w10="urn:schemas-microsoft-com:office:word" xmlns:w="http://schemas.openxmlformats.org/wordprocessingml/2006/main" xmlns:w14="http://schemas.microsoft.com/office/word/2010/wordml" xmlns:w15="http://schemas.microsoft.com/office/word/2012/wordml" xmlns:w16cex="http://schemas.microsoft.com/office/word/2018/wordml/cex" xmlns:w16cid="http://schemas.microsoft.com/office/word/2016/wordml/cid" xmlns:w16="http://schemas.microsoft.com/office/word/2018/wordml" xmlns:w16sdtdh="http://schemas.microsoft.com/office/word/2020/wordml/sdtdatahash" xmlns:w16se="http://schemas.microsoft.com/office/word/2015/wordml/symex" xmlns:wpg="http://schemas.microsoft.com/office/word/2010/wordprocessingGroup" xmlns:wpi="http://schemas.microsoft.com/office/word/2010/wordprocessingInk" xmlns:wne="http://schemas.microsoft.com/office/word/2006/wordml" xmlns:wps="http://schemas.microsoft.com/office/word/2010/wordprocessingShape" mc:Ignorable="w14 w15 w16se w16cid w16 w16cex w16sdtdh wp14">
   <w:abstractNum w:abstractNumId="0" w15:restartNumberingAfterBreak="0">
     <w:nsid w:val="052B029F"/>
     <w:multiLevelType w:val="hybridMultilevel"/>
@@ -8872,7 +8869,7 @@
 </file>
 
 <file path=word/styles.xml><?xml version="1.0" encoding="utf-8"?>
-<w:styles xmlns:mc="http://schemas.openxmlformats.org/markup-compatibility/2006" xmlns:r="http://schemas.openxmlformats.org/officeDocument/2006/relationships" xmlns:w="http://schemas.openxmlformats.org/wordprocessingml/2006/main" xmlns:w14="http://schemas.microsoft.com/office/word/2010/wordml" xmlns:w15="http://schemas.microsoft.com/office/word/2012/wordml" xmlns:w16cex="http://schemas.microsoft.com/office/word/2018/wordml/cex" xmlns:w16cid="http://schemas.microsoft.com/office/word/2016/wordml/cid" xmlns:w16="http://schemas.microsoft.com/office/word/2018/wordml" xmlns:w16se="http://schemas.microsoft.com/office/word/2015/wordml/symex" mc:Ignorable="w14 w15 w16se w16cid w16 w16cex">
+<w:styles xmlns:mc="http://schemas.openxmlformats.org/markup-compatibility/2006" xmlns:r="http://schemas.openxmlformats.org/officeDocument/2006/relationships" xmlns:w="http://schemas.openxmlformats.org/wordprocessingml/2006/main" xmlns:w14="http://schemas.microsoft.com/office/word/2010/wordml" xmlns:w15="http://schemas.microsoft.com/office/word/2012/wordml" xmlns:w16cex="http://schemas.microsoft.com/office/word/2018/wordml/cex" xmlns:w16cid="http://schemas.microsoft.com/office/word/2016/wordml/cid" xmlns:w16="http://schemas.microsoft.com/office/word/2018/wordml" xmlns:w16sdtdh="http://schemas.microsoft.com/office/word/2020/wordml/sdtdatahash" xmlns:w16se="http://schemas.microsoft.com/office/word/2015/wordml/symex" mc:Ignorable="w14 w15 w16se w16cid w16 w16cex w16sdtdh">
   <w:docDefaults>
     <w:rPrDefault>
       <w:rPr>
@@ -9852,21 +9849,6 @@
 </file>
 
 <file path=customXml/item1.xml><?xml version="1.0" encoding="utf-8"?>
-<p:properties xmlns:p="http://schemas.microsoft.com/office/2006/metadata/properties" xmlns:xsi="http://www.w3.org/2001/XMLSchema-instance" xmlns:pc="http://schemas.microsoft.com/office/infopath/2007/PartnerControls">
-  <documentManagement/>
-</p:properties>
-</file>
-
-<file path=customXml/item2.xml><?xml version="1.0" encoding="utf-8"?>
-<?mso-contentType ?>
-<FormTemplates xmlns="http://schemas.microsoft.com/sharepoint/v3/contenttype/forms">
-  <Display>DocumentLibraryForm</Display>
-  <Edit>DocumentLibraryForm</Edit>
-  <New>DocumentLibraryForm</New>
-</FormTemplates>
-</file>
-
-<file path=customXml/item3.xml><?xml version="1.0" encoding="utf-8"?>
 <ct:contentTypeSchema xmlns:ct="http://schemas.microsoft.com/office/2006/metadata/contentType" xmlns:ma="http://schemas.microsoft.com/office/2006/metadata/properties/metaAttributes" ct:_="" ma:_="" ma:contentTypeName="Document" ma:contentTypeID="0x0101007279ACC6D8C7B842B27F9A0AB3F08559" ma:contentTypeVersion="10" ma:contentTypeDescription="Create a new document." ma:contentTypeScope="" ma:versionID="539fdcf45e4a2c135f9a84288edd073a">
   <xsd:schema xmlns:xsd="http://www.w3.org/2001/XMLSchema" xmlns:xs="http://www.w3.org/2001/XMLSchema" xmlns:p="http://schemas.microsoft.com/office/2006/metadata/properties" xmlns:ns2="e47bd0b4-40b8-40d1-b1e4-7c33e9951531" xmlns:ns3="bab96787-f1a1-4600-ab01-350dba8d950f" targetNamespace="http://schemas.microsoft.com/office/2006/metadata/properties" ma:root="true" ma:fieldsID="cead2d7f1b310fa2e14438c852a7413b" ns2:_="" ns3:_="">
     <xsd:import namespace="e47bd0b4-40b8-40d1-b1e4-7c33e9951531"/>
@@ -10071,24 +10053,22 @@
 </ct:contentTypeSchema>
 </file>
 
-<file path=customXml/itemProps1.xml><?xml version="1.0" encoding="utf-8"?>
-<ds:datastoreItem xmlns:ds="http://schemas.openxmlformats.org/officeDocument/2006/customXml" ds:itemID="{8021D2E4-C341-4C90-9DF1-44BC07182CF6}">
-  <ds:schemaRefs>
-    <ds:schemaRef ds:uri="http://schemas.microsoft.com/office/2006/metadata/properties"/>
-    <ds:schemaRef ds:uri="http://schemas.microsoft.com/office/infopath/2007/PartnerControls"/>
-  </ds:schemaRefs>
-</ds:datastoreItem>
+<file path=customXml/item2.xml><?xml version="1.0" encoding="utf-8"?>
+<?mso-contentType ?>
+<FormTemplates xmlns="http://schemas.microsoft.com/sharepoint/v3/contenttype/forms">
+  <Display>DocumentLibraryForm</Display>
+  <Edit>DocumentLibraryForm</Edit>
+  <New>DocumentLibraryForm</New>
+</FormTemplates>
 </file>
 
-<file path=customXml/itemProps2.xml><?xml version="1.0" encoding="utf-8"?>
-<ds:datastoreItem xmlns:ds="http://schemas.openxmlformats.org/officeDocument/2006/customXml" ds:itemID="{5FC6968D-29B1-4BC8-8398-AD20E18C2EC8}">
-  <ds:schemaRefs>
-    <ds:schemaRef ds:uri="http://schemas.microsoft.com/sharepoint/v3/contenttype/forms"/>
-  </ds:schemaRefs>
-</ds:datastoreItem>
+<file path=customXml/item3.xml><?xml version="1.0" encoding="utf-8"?>
+<p:properties xmlns:p="http://schemas.microsoft.com/office/2006/metadata/properties" xmlns:xsi="http://www.w3.org/2001/XMLSchema-instance" xmlns:pc="http://schemas.microsoft.com/office/infopath/2007/PartnerControls">
+  <documentManagement/>
+</p:properties>
 </file>
 
-<file path=customXml/itemProps3.xml><?xml version="1.0" encoding="utf-8"?>
+<file path=customXml/itemProps1.xml><?xml version="1.0" encoding="utf-8"?>
 <ds:datastoreItem xmlns:ds="http://schemas.openxmlformats.org/officeDocument/2006/customXml" ds:itemID="{35020C52-6114-4128-A690-19BCEC73A802}">
   <ds:schemaRefs>
     <ds:schemaRef ds:uri="http://schemas.microsoft.com/office/2006/metadata/contentType"/>
@@ -10105,4 +10085,21 @@
     <ds:schemaRef ds:uri="http://schemas.microsoft.com/internal/obd"/>
   </ds:schemaRefs>
 </ds:datastoreItem>
+</file>
+
+<file path=customXml/itemProps2.xml><?xml version="1.0" encoding="utf-8"?>
+<ds:datastoreItem xmlns:ds="http://schemas.openxmlformats.org/officeDocument/2006/customXml" ds:itemID="{5FC6968D-29B1-4BC8-8398-AD20E18C2EC8}">
+  <ds:schemaRefs>
+    <ds:schemaRef ds:uri="http://schemas.microsoft.com/sharepoint/v3/contenttype/forms"/>
+  </ds:schemaRefs>
+</ds:datastoreItem>
+</file>
+
+<file path=customXml/itemProps3.xml><?xml version="1.0" encoding="utf-8"?>
+<ds:datastoreItem xmlns:ds="http://schemas.openxmlformats.org/officeDocument/2006/customXml" ds:itemID="{8021D2E4-C341-4C90-9DF1-44BC07182CF6}">
+  <ds:schemaRefs>
+    <ds:schemaRef ds:uri="http://schemas.microsoft.com/office/2006/metadata/properties"/>
+    <ds:schemaRef ds:uri="http://schemas.microsoft.com/office/infopath/2007/PartnerControls"/>
+  </ds:schemaRefs>
+</ds:datastoreItem>
 </file>
</xml_diff>